<commit_message>
Adaptor + icons added and made
</commit_message>
<xml_diff>
--- a/Projekt/Synopsis/UseCases.docx
+++ b/Projekt/Synopsis/UseCases.docx
@@ -1097,7 +1097,13 @@
               <w:rPr>
                 <w:lang w:val="en-US"/>
               </w:rPr>
-              <w:t xml:space="preserve">The user has read the part of the cooperation agreement he/she wishes to read. </w:t>
+              <w:t>a</w:t>
+            </w:r>
+            <w:r>
+              <w:rPr>
+                <w:lang w:val="en-US"/>
+              </w:rPr>
+              <w:t xml:space="preserve"> </w:t>
             </w:r>
           </w:p>
         </w:tc>
@@ -1359,7 +1365,6 @@
               <w:rPr>
                 <w:lang w:val="en-US"/>
               </w:rPr>
-              <w:lastRenderedPageBreak/>
               <w:t>The agreement created be the “hospital app” will be shown and a specific topic can be chosen.</w:t>
             </w:r>
           </w:p>
@@ -1378,6 +1383,7 @@
               <w:rPr>
                 <w:lang w:val="en-US"/>
               </w:rPr>
+              <w:lastRenderedPageBreak/>
               <w:t xml:space="preserve">A topic is chosen and the user can read what task there has been agreed upon. </w:t>
             </w:r>
             <w:r>
@@ -2579,7 +2585,6 @@
               <w:rPr>
                 <w:lang w:val="en-US"/>
               </w:rPr>
-              <w:lastRenderedPageBreak/>
               <w:t>Press “Finish”</w:t>
             </w:r>
           </w:p>
@@ -2761,6 +2766,8 @@
               </w:rPr>
               <w:t>The</w:t>
             </w:r>
+            <w:bookmarkStart w:id="0" w:name="_GoBack"/>
+            <w:bookmarkEnd w:id="0"/>
           </w:p>
         </w:tc>
       </w:tr>
@@ -3194,10 +3201,7 @@
         </w:rPr>
       </w:pPr>
     </w:p>
-    <w:p>
-      <w:bookmarkStart w:id="0" w:name="_GoBack"/>
-      <w:bookmarkEnd w:id="0"/>
-    </w:p>
+    <w:p/>
     <w:sectPr>
       <w:pgSz w:w="11906" w:h="16838"/>
       <w:pgMar w:top="1701" w:right="1134" w:bottom="1701" w:left="1134" w:header="708" w:footer="708" w:gutter="0"/>

</xml_diff>